<commit_message>
add alternate picture to profile project, add favicon, change resume
</commit_message>
<xml_diff>
--- a/assets/files/andrea-resume.docx
+++ b/assets/files/andrea-resume.docx
@@ -200,20 +200,19 @@
       <w:r>
         <w:rPr>
           <w:rFonts w:ascii="Proxima Nova" w:eastAsia="Proxima Nova" w:hAnsi="Proxima Nova" w:cs="Proxima Nova"/>
-          <w:sz w:val="20"/>
-          <w:szCs w:val="20"/>
-        </w:rPr>
-        <w:t xml:space="preserve">JavaScript, ReactJS, Python3, </w:t>
-      </w:r>
-      <w:r>
-        <w:rPr>
-          <w:rFonts w:ascii="Proxima Nova" w:eastAsia="Proxima Nova" w:hAnsi="Proxima Nova" w:cs="Proxima Nova"/>
-          <w:color w:val="212121"/>
-          <w:sz w:val="20"/>
-          <w:szCs w:val="20"/>
-          <w:highlight w:val="white"/>
-        </w:rPr>
-        <w:t>Django, SQL</w:t>
+          <w:bCs/>
+          <w:sz w:val="20"/>
+          <w:szCs w:val="20"/>
+        </w:rPr>
+        <w:t xml:space="preserve">Python3, SQL, </w:t>
+      </w:r>
+      <w:r>
+        <w:rPr>
+          <w:rFonts w:ascii="Proxima Nova" w:eastAsia="Proxima Nova" w:hAnsi="Proxima Nova" w:cs="Proxima Nova"/>
+          <w:sz w:val="20"/>
+          <w:szCs w:val="20"/>
+        </w:rPr>
+        <w:t>JavaScript, ReactJS</w:t>
       </w:r>
     </w:p>
     <w:p>
@@ -241,10 +240,44 @@
       <w:r>
         <w:rPr>
           <w:rFonts w:ascii="Proxima Nova" w:eastAsia="Proxima Nova" w:hAnsi="Proxima Nova" w:cs="Proxima Nova"/>
-          <w:sz w:val="20"/>
-          <w:szCs w:val="20"/>
-        </w:rPr>
-        <w:t>Node.js/Express, Mongoose, Docker</w:t>
+          <w:bCs/>
+          <w:sz w:val="20"/>
+          <w:szCs w:val="20"/>
+        </w:rPr>
+        <w:t>Django,</w:t>
+      </w:r>
+      <w:r>
+        <w:rPr>
+          <w:rFonts w:ascii="Proxima Nova" w:eastAsia="Proxima Nova" w:hAnsi="Proxima Nova" w:cs="Proxima Nova"/>
+          <w:b/>
+          <w:sz w:val="20"/>
+          <w:szCs w:val="20"/>
+        </w:rPr>
+        <w:t xml:space="preserve"> </w:t>
+      </w:r>
+      <w:r>
+        <w:rPr>
+          <w:rFonts w:ascii="Proxima Nova" w:eastAsia="Proxima Nova" w:hAnsi="Proxima Nova" w:cs="Proxima Nova"/>
+          <w:sz w:val="20"/>
+          <w:szCs w:val="20"/>
+        </w:rPr>
+        <w:t>Node.js/Express,</w:t>
+      </w:r>
+      <w:r>
+        <w:rPr>
+          <w:rFonts w:ascii="Proxima Nova" w:eastAsia="Proxima Nova" w:hAnsi="Proxima Nova" w:cs="Proxima Nova"/>
+          <w:sz w:val="20"/>
+          <w:szCs w:val="20"/>
+        </w:rPr>
+        <w:t xml:space="preserve"> </w:t>
+      </w:r>
+      <w:r>
+        <w:rPr>
+          <w:rFonts w:ascii="Proxima Nova" w:eastAsia="Proxima Nova" w:hAnsi="Proxima Nova" w:cs="Proxima Nova"/>
+          <w:sz w:val="20"/>
+          <w:szCs w:val="20"/>
+        </w:rPr>
+        <w:t>Mongoose, Docker</w:t>
       </w:r>
     </w:p>
     <w:p>
@@ -275,7 +308,23 @@
           <w:sz w:val="20"/>
           <w:szCs w:val="20"/>
         </w:rPr>
-        <w:t>MongoDB, PostgreSQL</w:t>
+        <w:t>PostgreSQL</w:t>
+      </w:r>
+      <w:r>
+        <w:rPr>
+          <w:rFonts w:ascii="Proxima Nova" w:eastAsia="Proxima Nova" w:hAnsi="Proxima Nova" w:cs="Proxima Nova"/>
+          <w:sz w:val="20"/>
+          <w:szCs w:val="20"/>
+        </w:rPr>
+        <w:t>, MySQL</w:t>
+      </w:r>
+      <w:r>
+        <w:rPr>
+          <w:rFonts w:ascii="Proxima Nova" w:eastAsia="Proxima Nova" w:hAnsi="Proxima Nova" w:cs="Proxima Nova"/>
+          <w:sz w:val="20"/>
+          <w:szCs w:val="20"/>
+        </w:rPr>
+        <w:t>, MongoDB</w:t>
       </w:r>
     </w:p>
     <w:p>
@@ -303,15 +352,50 @@
       <w:r>
         <w:rPr>
           <w:rFonts w:ascii="Proxima Nova" w:eastAsia="Proxima Nova" w:hAnsi="Proxima Nova" w:cs="Proxima Nova"/>
-          <w:sz w:val="20"/>
-          <w:szCs w:val="20"/>
-        </w:rPr>
-        <w:t>Git, GitHub, RESTful APIs, MERN stack applications</w:t>
-      </w:r>
-    </w:p>
-    <w:p>
-      <w:pPr>
-        <w:ind w:left="-720"/>
+          <w:bCs/>
+          <w:sz w:val="20"/>
+          <w:szCs w:val="20"/>
+        </w:rPr>
+        <w:t>Microsoft</w:t>
+      </w:r>
+      <w:r>
+        <w:rPr>
+          <w:rFonts w:ascii="Proxima Nova" w:eastAsia="Proxima Nova" w:hAnsi="Proxima Nova" w:cs="Proxima Nova"/>
+          <w:b/>
+          <w:sz w:val="20"/>
+          <w:szCs w:val="20"/>
+        </w:rPr>
+        <w:t xml:space="preserve"> </w:t>
+      </w:r>
+      <w:r>
+        <w:rPr>
+          <w:rFonts w:ascii="Proxima Nova" w:eastAsia="Proxima Nova" w:hAnsi="Proxima Nova" w:cs="Proxima Nova"/>
+          <w:bCs/>
+          <w:sz w:val="20"/>
+          <w:szCs w:val="20"/>
+        </w:rPr>
+        <w:t>Excel, Documentation writing,</w:t>
+      </w:r>
+      <w:r>
+        <w:rPr>
+          <w:rFonts w:ascii="Proxima Nova" w:eastAsia="Proxima Nova" w:hAnsi="Proxima Nova" w:cs="Proxima Nova"/>
+          <w:sz w:val="20"/>
+          <w:szCs w:val="20"/>
+        </w:rPr>
+        <w:t xml:space="preserve"> RESTful APIs, MERN stack applications</w:t>
+      </w:r>
+      <w:r>
+        <w:rPr>
+          <w:rFonts w:ascii="Proxima Nova" w:eastAsia="Proxima Nova" w:hAnsi="Proxima Nova" w:cs="Proxima Nova"/>
+          <w:sz w:val="20"/>
+          <w:szCs w:val="20"/>
+        </w:rPr>
+        <w:t>, Git, GitHub</w:t>
+      </w:r>
+    </w:p>
+    <w:p>
+      <w:pPr>
+        <w:ind w:left="-360"/>
         <w:rPr>
           <w:rFonts w:ascii="Proxima Nova" w:eastAsia="Proxima Nova" w:hAnsi="Proxima Nova" w:cs="Proxima Nova"/>
           <w:sz w:val="20"/>
@@ -341,42 +425,32 @@
       <w:pPr>
         <w:numPr>
           <w:ilvl w:val="0"/>
-          <w:numId w:val="2"/>
+          <w:numId w:val="7"/>
         </w:numPr>
         <w:ind w:left="-360"/>
         <w:rPr>
           <w:rFonts w:ascii="Proxima Nova" w:eastAsia="Proxima Nova" w:hAnsi="Proxima Nova" w:cs="Proxima Nova"/>
-          <w:sz w:val="20"/>
-          <w:szCs w:val="20"/>
-        </w:rPr>
-      </w:pPr>
-      <w:proofErr w:type="spellStart"/>
-      <w:r>
-        <w:rPr>
-          <w:rFonts w:ascii="Proxima Nova" w:eastAsia="Proxima Nova" w:hAnsi="Proxima Nova" w:cs="Proxima Nova"/>
-          <w:b/>
-          <w:sz w:val="20"/>
-          <w:szCs w:val="20"/>
-        </w:rPr>
-        <w:t>BlackJack</w:t>
-      </w:r>
-      <w:proofErr w:type="spellEnd"/>
-      <w:r>
-        <w:rPr>
-          <w:rFonts w:ascii="Proxima Nova" w:eastAsia="Proxima Nova" w:hAnsi="Proxima Nova" w:cs="Proxima Nova"/>
-          <w:b/>
-          <w:sz w:val="20"/>
-          <w:szCs w:val="20"/>
-        </w:rPr>
-        <w:t xml:space="preserve"> </w:t>
-      </w:r>
-      <w:r>
-        <w:rPr>
-          <w:rFonts w:ascii="Proxima Nova" w:eastAsia="Proxima Nova" w:hAnsi="Proxima Nova" w:cs="Proxima Nova"/>
-          <w:sz w:val="20"/>
-          <w:szCs w:val="20"/>
-        </w:rPr>
-        <w:t xml:space="preserve">| March 2023 | Built with HTML, JavaScript, CSS | </w:t>
+          <w:b/>
+          <w:sz w:val="20"/>
+          <w:szCs w:val="20"/>
+        </w:rPr>
+      </w:pPr>
+      <w:r>
+        <w:rPr>
+          <w:rFonts w:ascii="Proxima Nova" w:eastAsia="Proxima Nova" w:hAnsi="Proxima Nova" w:cs="Proxima Nova"/>
+          <w:b/>
+          <w:sz w:val="20"/>
+          <w:szCs w:val="20"/>
+        </w:rPr>
+        <w:t xml:space="preserve">Showcase </w:t>
+      </w:r>
+      <w:r>
+        <w:rPr>
+          <w:rFonts w:ascii="Proxima Nova" w:eastAsia="Proxima Nova" w:hAnsi="Proxima Nova" w:cs="Proxima Nova"/>
+          <w:sz w:val="20"/>
+          <w:szCs w:val="20"/>
+        </w:rPr>
+        <w:t xml:space="preserve">| June 2023 | Built with Python and Django, utilizes CRUD | </w:t>
       </w:r>
       <w:hyperlink r:id="rId8">
         <w:r>
@@ -413,42 +487,32 @@
       <w:pPr>
         <w:numPr>
           <w:ilvl w:val="0"/>
-          <w:numId w:val="2"/>
+          <w:numId w:val="7"/>
         </w:numPr>
         <w:ind w:left="-360"/>
         <w:rPr>
           <w:rFonts w:ascii="Proxima Nova" w:eastAsia="Proxima Nova" w:hAnsi="Proxima Nova" w:cs="Proxima Nova"/>
-          <w:sz w:val="20"/>
-          <w:szCs w:val="20"/>
-        </w:rPr>
-      </w:pPr>
-      <w:proofErr w:type="spellStart"/>
-      <w:r>
-        <w:rPr>
-          <w:rFonts w:ascii="Proxima Nova" w:eastAsia="Proxima Nova" w:hAnsi="Proxima Nova" w:cs="Proxima Nova"/>
-          <w:b/>
-          <w:sz w:val="20"/>
-          <w:szCs w:val="20"/>
-        </w:rPr>
-        <w:t>LevelUp</w:t>
-      </w:r>
-      <w:proofErr w:type="spellEnd"/>
-      <w:r>
-        <w:rPr>
-          <w:rFonts w:ascii="Proxima Nova" w:eastAsia="Proxima Nova" w:hAnsi="Proxima Nova" w:cs="Proxima Nova"/>
-          <w:b/>
-          <w:sz w:val="20"/>
-          <w:szCs w:val="20"/>
-        </w:rPr>
-        <w:t xml:space="preserve"> </w:t>
-      </w:r>
-      <w:r>
-        <w:rPr>
-          <w:rFonts w:ascii="Proxima Nova" w:eastAsia="Proxima Nova" w:hAnsi="Proxima Nova" w:cs="Proxima Nova"/>
-          <w:sz w:val="20"/>
-          <w:szCs w:val="20"/>
-        </w:rPr>
-        <w:t xml:space="preserve">| April 2023 | MEN incorporated, utilizes CRUD | </w:t>
+          <w:b/>
+          <w:sz w:val="20"/>
+          <w:szCs w:val="20"/>
+        </w:rPr>
+      </w:pPr>
+      <w:r>
+        <w:rPr>
+          <w:rFonts w:ascii="Proxima Nova" w:eastAsia="Proxima Nova" w:hAnsi="Proxima Nova" w:cs="Proxima Nova"/>
+          <w:b/>
+          <w:sz w:val="20"/>
+          <w:szCs w:val="20"/>
+        </w:rPr>
+        <w:t xml:space="preserve">BAMM Voyage </w:t>
+      </w:r>
+      <w:r>
+        <w:rPr>
+          <w:rFonts w:ascii="Proxima Nova" w:eastAsia="Proxima Nova" w:hAnsi="Proxima Nova" w:cs="Proxima Nova"/>
+          <w:sz w:val="20"/>
+          <w:szCs w:val="20"/>
+        </w:rPr>
+        <w:t xml:space="preserve">| May 2023 | MERN incorporated, utilizes CRUD | </w:t>
       </w:r>
       <w:hyperlink r:id="rId10">
         <w:r>
@@ -485,32 +549,42 @@
       <w:pPr>
         <w:numPr>
           <w:ilvl w:val="0"/>
-          <w:numId w:val="2"/>
+          <w:numId w:val="7"/>
         </w:numPr>
         <w:ind w:left="-360"/>
         <w:rPr>
           <w:rFonts w:ascii="Proxima Nova" w:eastAsia="Proxima Nova" w:hAnsi="Proxima Nova" w:cs="Proxima Nova"/>
-          <w:b/>
-          <w:sz w:val="20"/>
-          <w:szCs w:val="20"/>
-        </w:rPr>
-      </w:pPr>
-      <w:r>
-        <w:rPr>
-          <w:rFonts w:ascii="Proxima Nova" w:eastAsia="Proxima Nova" w:hAnsi="Proxima Nova" w:cs="Proxima Nova"/>
-          <w:b/>
-          <w:sz w:val="20"/>
-          <w:szCs w:val="20"/>
-        </w:rPr>
-        <w:t xml:space="preserve">BAMM Voyage </w:t>
-      </w:r>
-      <w:r>
-        <w:rPr>
-          <w:rFonts w:ascii="Proxima Nova" w:eastAsia="Proxima Nova" w:hAnsi="Proxima Nova" w:cs="Proxima Nova"/>
-          <w:sz w:val="20"/>
-          <w:szCs w:val="20"/>
-        </w:rPr>
-        <w:t xml:space="preserve">| May 2023 | MERN incorporated, utilizes CRUD | </w:t>
+          <w:sz w:val="20"/>
+          <w:szCs w:val="20"/>
+        </w:rPr>
+      </w:pPr>
+      <w:proofErr w:type="spellStart"/>
+      <w:r>
+        <w:rPr>
+          <w:rFonts w:ascii="Proxima Nova" w:eastAsia="Proxima Nova" w:hAnsi="Proxima Nova" w:cs="Proxima Nova"/>
+          <w:b/>
+          <w:sz w:val="20"/>
+          <w:szCs w:val="20"/>
+        </w:rPr>
+        <w:t>LevelUp</w:t>
+      </w:r>
+      <w:proofErr w:type="spellEnd"/>
+      <w:r>
+        <w:rPr>
+          <w:rFonts w:ascii="Proxima Nova" w:eastAsia="Proxima Nova" w:hAnsi="Proxima Nova" w:cs="Proxima Nova"/>
+          <w:b/>
+          <w:sz w:val="20"/>
+          <w:szCs w:val="20"/>
+        </w:rPr>
+        <w:t xml:space="preserve"> </w:t>
+      </w:r>
+      <w:r>
+        <w:rPr>
+          <w:rFonts w:ascii="Proxima Nova" w:eastAsia="Proxima Nova" w:hAnsi="Proxima Nova" w:cs="Proxima Nova"/>
+          <w:sz w:val="20"/>
+          <w:szCs w:val="20"/>
+        </w:rPr>
+        <w:t xml:space="preserve">| April 2023 | MEN incorporated, utilizes CRUD | </w:t>
       </w:r>
       <w:hyperlink r:id="rId12">
         <w:r>
@@ -547,32 +621,42 @@
       <w:pPr>
         <w:numPr>
           <w:ilvl w:val="0"/>
-          <w:numId w:val="2"/>
+          <w:numId w:val="7"/>
         </w:numPr>
         <w:ind w:left="-360"/>
         <w:rPr>
           <w:rFonts w:ascii="Proxima Nova" w:eastAsia="Proxima Nova" w:hAnsi="Proxima Nova" w:cs="Proxima Nova"/>
-          <w:b/>
-          <w:sz w:val="20"/>
-          <w:szCs w:val="20"/>
-        </w:rPr>
-      </w:pPr>
-      <w:r>
-        <w:rPr>
-          <w:rFonts w:ascii="Proxima Nova" w:eastAsia="Proxima Nova" w:hAnsi="Proxima Nova" w:cs="Proxima Nova"/>
-          <w:b/>
-          <w:sz w:val="20"/>
-          <w:szCs w:val="20"/>
-        </w:rPr>
-        <w:t xml:space="preserve">Showcase </w:t>
-      </w:r>
-      <w:r>
-        <w:rPr>
-          <w:rFonts w:ascii="Proxima Nova" w:eastAsia="Proxima Nova" w:hAnsi="Proxima Nova" w:cs="Proxima Nova"/>
-          <w:sz w:val="20"/>
-          <w:szCs w:val="20"/>
-        </w:rPr>
-        <w:t xml:space="preserve">| June 2023 | Built with Python and Django, utilizes CRUD | </w:t>
+          <w:sz w:val="20"/>
+          <w:szCs w:val="20"/>
+        </w:rPr>
+      </w:pPr>
+      <w:proofErr w:type="spellStart"/>
+      <w:r>
+        <w:rPr>
+          <w:rFonts w:ascii="Proxima Nova" w:eastAsia="Proxima Nova" w:hAnsi="Proxima Nova" w:cs="Proxima Nova"/>
+          <w:b/>
+          <w:sz w:val="20"/>
+          <w:szCs w:val="20"/>
+        </w:rPr>
+        <w:t>BlackJack</w:t>
+      </w:r>
+      <w:proofErr w:type="spellEnd"/>
+      <w:r>
+        <w:rPr>
+          <w:rFonts w:ascii="Proxima Nova" w:eastAsia="Proxima Nova" w:hAnsi="Proxima Nova" w:cs="Proxima Nova"/>
+          <w:b/>
+          <w:sz w:val="20"/>
+          <w:szCs w:val="20"/>
+        </w:rPr>
+        <w:t xml:space="preserve"> </w:t>
+      </w:r>
+      <w:r>
+        <w:rPr>
+          <w:rFonts w:ascii="Proxima Nova" w:eastAsia="Proxima Nova" w:hAnsi="Proxima Nova" w:cs="Proxima Nova"/>
+          <w:sz w:val="20"/>
+          <w:szCs w:val="20"/>
+        </w:rPr>
+        <w:t xml:space="preserve">| March 2023 | Built with JavaScript, CSS, HTML | </w:t>
       </w:r>
       <w:hyperlink r:id="rId14">
         <w:r>
@@ -609,7 +693,7 @@
       <w:pPr>
         <w:numPr>
           <w:ilvl w:val="0"/>
-          <w:numId w:val="2"/>
+          <w:numId w:val="7"/>
         </w:numPr>
         <w:ind w:left="-360"/>
         <w:rPr>
@@ -631,65 +715,57 @@
       <w:r>
         <w:rPr>
           <w:rFonts w:ascii="Proxima Nova" w:eastAsia="Proxima Nova" w:hAnsi="Proxima Nova" w:cs="Proxima Nova"/>
-          <w:bCs/>
-          <w:sz w:val="20"/>
-          <w:szCs w:val="20"/>
-        </w:rPr>
-        <w:t>| June 2023 | Built with HTML, CSS, JavaScript</w:t>
-      </w:r>
-      <w:r>
-        <w:rPr>
-          <w:rFonts w:ascii="Proxima Nova" w:eastAsia="Proxima Nova" w:hAnsi="Proxima Nova" w:cs="Proxima Nova"/>
-          <w:bCs/>
-          <w:sz w:val="20"/>
-          <w:szCs w:val="20"/>
-        </w:rPr>
-        <w:t xml:space="preserve"> | </w:t>
-      </w:r>
-      <w:hyperlink r:id="rId16" w:history="1">
-        <w:proofErr w:type="spellStart"/>
+          <w:sz w:val="20"/>
+          <w:szCs w:val="20"/>
+        </w:rPr>
+        <w:t>| June 2023 | Built with JavaScript, CSS, HTML |</w:t>
+      </w:r>
+      <w:hyperlink r:id="rId16">
         <w:r>
           <w:rPr>
-            <w:rStyle w:val="Hyperlink"/>
             <w:rFonts w:ascii="Proxima Nova" w:eastAsia="Proxima Nova" w:hAnsi="Proxima Nova" w:cs="Proxima Nova"/>
-            <w:bCs/>
-            <w:color w:val="auto"/>
             <w:sz w:val="20"/>
             <w:szCs w:val="20"/>
           </w:rPr>
-          <w:t>Github</w:t>
+          <w:t xml:space="preserve"> </w:t>
         </w:r>
-        <w:proofErr w:type="spellEnd"/>
+      </w:hyperlink>
+      <w:hyperlink r:id="rId17">
         <w:r>
           <w:rPr>
-            <w:rStyle w:val="Hyperlink"/>
             <w:rFonts w:ascii="Proxima Nova" w:eastAsia="Proxima Nova" w:hAnsi="Proxima Nova" w:cs="Proxima Nova"/>
-            <w:bCs/>
-            <w:color w:val="auto"/>
+            <w:sz w:val="20"/>
+            <w:szCs w:val="20"/>
+            <w:u w:val="single"/>
+          </w:rPr>
+          <w:t>GitHub Repository</w:t>
+        </w:r>
+      </w:hyperlink>
+      <w:r>
+        <w:rPr>
+          <w:rFonts w:ascii="Proxima Nova" w:eastAsia="Proxima Nova" w:hAnsi="Proxima Nova" w:cs="Proxima Nova"/>
+          <w:sz w:val="20"/>
+          <w:szCs w:val="20"/>
+        </w:rPr>
+        <w:t xml:space="preserve"> |</w:t>
+      </w:r>
+      <w:hyperlink r:id="rId18">
+        <w:r>
+          <w:rPr>
+            <w:rFonts w:ascii="Proxima Nova" w:eastAsia="Proxima Nova" w:hAnsi="Proxima Nova" w:cs="Proxima Nova"/>
             <w:sz w:val="20"/>
             <w:szCs w:val="20"/>
           </w:rPr>
-          <w:t xml:space="preserve"> Repository</w:t>
+          <w:t xml:space="preserve"> </w:t>
         </w:r>
       </w:hyperlink>
-      <w:r>
-        <w:rPr>
-          <w:rFonts w:ascii="Proxima Nova" w:eastAsia="Proxima Nova" w:hAnsi="Proxima Nova" w:cs="Proxima Nova"/>
-          <w:bCs/>
-          <w:sz w:val="20"/>
-          <w:szCs w:val="20"/>
-        </w:rPr>
-        <w:t xml:space="preserve"> | </w:t>
-      </w:r>
-      <w:hyperlink r:id="rId17" w:history="1">
+      <w:hyperlink r:id="rId19">
         <w:r>
           <w:rPr>
-            <w:rStyle w:val="Hyperlink"/>
             <w:rFonts w:ascii="Proxima Nova" w:eastAsia="Proxima Nova" w:hAnsi="Proxima Nova" w:cs="Proxima Nova"/>
-            <w:bCs/>
-            <w:color w:val="auto"/>
             <w:sz w:val="20"/>
             <w:szCs w:val="20"/>
+            <w:u w:val="single"/>
           </w:rPr>
           <w:t>Deployed Link</w:t>
         </w:r>
@@ -737,19 +813,8 @@
           <w:sz w:val="20"/>
           <w:szCs w:val="20"/>
         </w:rPr>
-        <w:t xml:space="preserve">Software Engineering Fellow | </w:t>
-      </w:r>
-      <w:proofErr w:type="spellStart"/>
-      <w:r>
-        <w:rPr>
-          <w:rFonts w:ascii="Proxima Nova" w:eastAsia="Proxima Nova" w:hAnsi="Proxima Nova" w:cs="Proxima Nova"/>
-          <w:b/>
-          <w:sz w:val="20"/>
-          <w:szCs w:val="20"/>
-        </w:rPr>
-        <w:t>GeneralAssembly</w:t>
-      </w:r>
-      <w:proofErr w:type="spellEnd"/>
+        <w:t>Software Engineering Fellow | General</w:t>
+      </w:r>
       <w:r>
         <w:rPr>
           <w:rFonts w:ascii="Proxima Nova" w:eastAsia="Proxima Nova" w:hAnsi="Proxima Nova" w:cs="Proxima Nova"/>
@@ -762,10 +827,35 @@
       <w:r>
         <w:rPr>
           <w:rFonts w:ascii="Proxima Nova" w:eastAsia="Proxima Nova" w:hAnsi="Proxima Nova" w:cs="Proxima Nova"/>
-          <w:sz w:val="20"/>
-          <w:szCs w:val="20"/>
-        </w:rPr>
-        <w:t>| Orlando, FL | March 2023 – June 2023</w:t>
+          <w:b/>
+          <w:sz w:val="20"/>
+          <w:szCs w:val="20"/>
+        </w:rPr>
+        <w:t xml:space="preserve">Assembly </w:t>
+      </w:r>
+      <w:r>
+        <w:rPr>
+          <w:rFonts w:ascii="Proxima Nova" w:eastAsia="Proxima Nova" w:hAnsi="Proxima Nova" w:cs="Proxima Nova"/>
+          <w:sz w:val="20"/>
+          <w:szCs w:val="20"/>
+        </w:rPr>
+        <w:t>| Orlando, F</w:t>
+      </w:r>
+      <w:r>
+        <w:rPr>
+          <w:rFonts w:ascii="Proxima Nova" w:eastAsia="Proxima Nova" w:hAnsi="Proxima Nova" w:cs="Proxima Nova"/>
+          <w:sz w:val="20"/>
+          <w:szCs w:val="20"/>
+        </w:rPr>
+        <w:t>l</w:t>
+      </w:r>
+      <w:r>
+        <w:rPr>
+          <w:rFonts w:ascii="Proxima Nova" w:eastAsia="Proxima Nova" w:hAnsi="Proxima Nova" w:cs="Proxima Nova"/>
+          <w:sz w:val="20"/>
+          <w:szCs w:val="20"/>
+        </w:rPr>
+        <w:t xml:space="preserve"> | March 2023 – June 2023</w:t>
       </w:r>
     </w:p>
     <w:p>
@@ -787,18 +877,32 @@
           <w:sz w:val="20"/>
           <w:szCs w:val="20"/>
         </w:rPr>
-        <w:t xml:space="preserve">Completed 500+ hours of instruction in JavaScript, Python, MongoDB, Node, React, and other </w:t>
-      </w:r>
-      <w:proofErr w:type="gramStart"/>
-      <w:r>
-        <w:rPr>
-          <w:rFonts w:ascii="Proxima Nova" w:eastAsia="Proxima Nova" w:hAnsi="Proxima Nova" w:cs="Proxima Nova"/>
-          <w:sz w:val="20"/>
-          <w:szCs w:val="20"/>
-        </w:rPr>
-        <w:t>tools</w:t>
-      </w:r>
-      <w:proofErr w:type="gramEnd"/>
+        <w:t xml:space="preserve">Completed </w:t>
+      </w:r>
+      <w:r>
+        <w:rPr>
+          <w:rFonts w:ascii="Proxima Nova" w:eastAsia="Proxima Nova" w:hAnsi="Proxima Nova" w:cs="Proxima Nova"/>
+          <w:sz w:val="20"/>
+          <w:szCs w:val="20"/>
+        </w:rPr>
+        <w:t>480</w:t>
+      </w:r>
+      <w:r>
+        <w:rPr>
+          <w:rFonts w:ascii="Proxima Nova" w:eastAsia="Proxima Nova" w:hAnsi="Proxima Nova" w:cs="Proxima Nova"/>
+          <w:sz w:val="20"/>
+          <w:szCs w:val="20"/>
+        </w:rPr>
+        <w:t>+ hours of instruction in JavaScript, Python, MongoDB, Node, React, and other tools</w:t>
+      </w:r>
+      <w:r>
+        <w:rPr>
+          <w:rFonts w:ascii="Proxima Nova" w:eastAsia="Proxima Nova" w:hAnsi="Proxima Nova" w:cs="Proxima Nova"/>
+          <w:sz w:val="20"/>
+          <w:szCs w:val="20"/>
+        </w:rPr>
+        <w:t>.</w:t>
+      </w:r>
     </w:p>
     <w:p>
       <w:pPr>
@@ -819,18 +923,16 @@
           <w:sz w:val="20"/>
           <w:szCs w:val="20"/>
         </w:rPr>
-        <w:t xml:space="preserve">Demonstrated quick ability to grasp a language by building a fully functional application only 2 weeks after learning the </w:t>
-      </w:r>
-      <w:proofErr w:type="gramStart"/>
-      <w:r>
-        <w:rPr>
-          <w:rFonts w:ascii="Proxima Nova" w:eastAsia="Proxima Nova" w:hAnsi="Proxima Nova" w:cs="Proxima Nova"/>
-          <w:sz w:val="20"/>
-          <w:szCs w:val="20"/>
-        </w:rPr>
-        <w:t>language</w:t>
-      </w:r>
-      <w:proofErr w:type="gramEnd"/>
+        <w:t>Demonstrated quick ability to grasp a language by building a fully functional application only 2 weeks after learning the language</w:t>
+      </w:r>
+      <w:r>
+        <w:rPr>
+          <w:rFonts w:ascii="Proxima Nova" w:eastAsia="Proxima Nova" w:hAnsi="Proxima Nova" w:cs="Proxima Nova"/>
+          <w:sz w:val="20"/>
+          <w:szCs w:val="20"/>
+        </w:rPr>
+        <w:t>.</w:t>
+      </w:r>
     </w:p>
     <w:p>
       <w:pPr>
@@ -851,18 +953,16 @@
           <w:sz w:val="20"/>
           <w:szCs w:val="20"/>
         </w:rPr>
-        <w:t xml:space="preserve">Collaborated to create a MERN stack application in less than 5 </w:t>
-      </w:r>
-      <w:proofErr w:type="gramStart"/>
-      <w:r>
-        <w:rPr>
-          <w:rFonts w:ascii="Proxima Nova" w:eastAsia="Proxima Nova" w:hAnsi="Proxima Nova" w:cs="Proxima Nova"/>
-          <w:sz w:val="20"/>
-          <w:szCs w:val="20"/>
-        </w:rPr>
-        <w:t>days</w:t>
-      </w:r>
-      <w:proofErr w:type="gramEnd"/>
+        <w:t>Collaborated to create a MERN stack application in less than 5 days</w:t>
+      </w:r>
+      <w:r>
+        <w:rPr>
+          <w:rFonts w:ascii="Proxima Nova" w:eastAsia="Proxima Nova" w:hAnsi="Proxima Nova" w:cs="Proxima Nova"/>
+          <w:sz w:val="20"/>
+          <w:szCs w:val="20"/>
+        </w:rPr>
+        <w:t>.</w:t>
+      </w:r>
     </w:p>
     <w:p>
       <w:pPr>
@@ -917,7 +1017,23 @@
           <w:sz w:val="20"/>
           <w:szCs w:val="20"/>
         </w:rPr>
-        <w:t>| Orlando, FL | March 2021 – March 2023</w:t>
+        <w:t>| Orlando, F</w:t>
+      </w:r>
+      <w:r>
+        <w:rPr>
+          <w:rFonts w:ascii="Proxima Nova" w:eastAsia="Proxima Nova" w:hAnsi="Proxima Nova" w:cs="Proxima Nova"/>
+          <w:sz w:val="20"/>
+          <w:szCs w:val="20"/>
+        </w:rPr>
+        <w:t>l</w:t>
+      </w:r>
+      <w:r>
+        <w:rPr>
+          <w:rFonts w:ascii="Proxima Nova" w:eastAsia="Proxima Nova" w:hAnsi="Proxima Nova" w:cs="Proxima Nova"/>
+          <w:sz w:val="20"/>
+          <w:szCs w:val="20"/>
+        </w:rPr>
+        <w:t xml:space="preserve"> | March 2021 – March 2023</w:t>
       </w:r>
     </w:p>
     <w:p>
@@ -1043,16 +1159,14 @@
         </w:rPr>
         <w:t xml:space="preserve">| </w:t>
       </w:r>
-      <w:proofErr w:type="spellStart"/>
-      <w:r>
-        <w:rPr>
-          <w:rFonts w:ascii="Proxima Nova" w:eastAsia="Proxima Nova" w:hAnsi="Proxima Nova" w:cs="Proxima Nova"/>
-          <w:sz w:val="20"/>
-          <w:szCs w:val="20"/>
-        </w:rPr>
-        <w:t>Oralndo</w:t>
-      </w:r>
-      <w:proofErr w:type="spellEnd"/>
+      <w:r>
+        <w:rPr>
+          <w:rFonts w:ascii="Proxima Nova" w:eastAsia="Proxima Nova" w:hAnsi="Proxima Nova" w:cs="Proxima Nova"/>
+          <w:sz w:val="20"/>
+          <w:szCs w:val="20"/>
+        </w:rPr>
+        <w:t>Orlando</w:t>
+      </w:r>
       <w:r>
         <w:rPr>
           <w:rFonts w:ascii="Proxima Nova" w:eastAsia="Proxima Nova" w:hAnsi="Proxima Nova" w:cs="Proxima Nova"/>
@@ -1899,6 +2013,119 @@
     </w:lvl>
   </w:abstractNum>
   <w:abstractNum w:abstractNumId="5" w15:restartNumberingAfterBreak="0">
+    <w:nsid w:val="4E5D1979"/>
+    <w:multiLevelType w:val="multilevel"/>
+    <w:tmpl w:val="C1C41AD4"/>
+    <w:lvl w:ilvl="0">
+      <w:start w:val="1"/>
+      <w:numFmt w:val="bullet"/>
+      <w:lvlText w:val="●"/>
+      <w:lvlJc w:val="left"/>
+      <w:pPr>
+        <w:ind w:left="720" w:hanging="360"/>
+      </w:pPr>
+      <w:rPr>
+        <w:u w:val="none"/>
+      </w:rPr>
+    </w:lvl>
+    <w:lvl w:ilvl="1">
+      <w:start w:val="1"/>
+      <w:numFmt w:val="bullet"/>
+      <w:lvlText w:val="○"/>
+      <w:lvlJc w:val="left"/>
+      <w:pPr>
+        <w:ind w:left="1440" w:hanging="360"/>
+      </w:pPr>
+      <w:rPr>
+        <w:u w:val="none"/>
+      </w:rPr>
+    </w:lvl>
+    <w:lvl w:ilvl="2">
+      <w:start w:val="1"/>
+      <w:numFmt w:val="bullet"/>
+      <w:lvlText w:val="■"/>
+      <w:lvlJc w:val="left"/>
+      <w:pPr>
+        <w:ind w:left="2160" w:hanging="360"/>
+      </w:pPr>
+      <w:rPr>
+        <w:u w:val="none"/>
+      </w:rPr>
+    </w:lvl>
+    <w:lvl w:ilvl="3">
+      <w:start w:val="1"/>
+      <w:numFmt w:val="bullet"/>
+      <w:lvlText w:val="●"/>
+      <w:lvlJc w:val="left"/>
+      <w:pPr>
+        <w:ind w:left="2880" w:hanging="360"/>
+      </w:pPr>
+      <w:rPr>
+        <w:u w:val="none"/>
+      </w:rPr>
+    </w:lvl>
+    <w:lvl w:ilvl="4">
+      <w:start w:val="1"/>
+      <w:numFmt w:val="bullet"/>
+      <w:lvlText w:val="○"/>
+      <w:lvlJc w:val="left"/>
+      <w:pPr>
+        <w:ind w:left="3600" w:hanging="360"/>
+      </w:pPr>
+      <w:rPr>
+        <w:u w:val="none"/>
+      </w:rPr>
+    </w:lvl>
+    <w:lvl w:ilvl="5">
+      <w:start w:val="1"/>
+      <w:numFmt w:val="bullet"/>
+      <w:lvlText w:val="■"/>
+      <w:lvlJc w:val="left"/>
+      <w:pPr>
+        <w:ind w:left="4320" w:hanging="360"/>
+      </w:pPr>
+      <w:rPr>
+        <w:u w:val="none"/>
+      </w:rPr>
+    </w:lvl>
+    <w:lvl w:ilvl="6">
+      <w:start w:val="1"/>
+      <w:numFmt w:val="bullet"/>
+      <w:lvlText w:val="●"/>
+      <w:lvlJc w:val="left"/>
+      <w:pPr>
+        <w:ind w:left="5040" w:hanging="360"/>
+      </w:pPr>
+      <w:rPr>
+        <w:u w:val="none"/>
+      </w:rPr>
+    </w:lvl>
+    <w:lvl w:ilvl="7">
+      <w:start w:val="1"/>
+      <w:numFmt w:val="bullet"/>
+      <w:lvlText w:val="○"/>
+      <w:lvlJc w:val="left"/>
+      <w:pPr>
+        <w:ind w:left="5760" w:hanging="360"/>
+      </w:pPr>
+      <w:rPr>
+        <w:u w:val="none"/>
+      </w:rPr>
+    </w:lvl>
+    <w:lvl w:ilvl="8">
+      <w:start w:val="1"/>
+      <w:numFmt w:val="bullet"/>
+      <w:lvlText w:val="■"/>
+      <w:lvlJc w:val="left"/>
+      <w:pPr>
+        <w:ind w:left="6480" w:hanging="360"/>
+      </w:pPr>
+      <w:rPr>
+        <w:u w:val="none"/>
+      </w:rPr>
+    </w:lvl>
+  </w:abstractNum>
+  <w:abstractNum w:abstractNumId="6" w15:restartNumberingAfterBreak="0">
     <w:nsid w:val="74163CEF"/>
     <w:multiLevelType w:val="multilevel"/>
     <w:tmpl w:val="B7A01192"/>
@@ -2021,13 +2248,16 @@
     <w:abstractNumId w:val="1"/>
   </w:num>
   <w:num w:numId="4" w16cid:durableId="1439980636">
-    <w:abstractNumId w:val="5"/>
+    <w:abstractNumId w:val="6"/>
   </w:num>
   <w:num w:numId="5" w16cid:durableId="334693049">
     <w:abstractNumId w:val="4"/>
   </w:num>
   <w:num w:numId="6" w16cid:durableId="1241721292">
     <w:abstractNumId w:val="3"/>
+  </w:num>
+  <w:num w:numId="7" w16cid:durableId="1478643020">
+    <w:abstractNumId w:val="5"/>
   </w:num>
 </w:numbering>
 </file>

</xml_diff>